<commit_message>
More changes to PseudoCode
</commit_message>
<xml_diff>
--- a/pseudocode.docx
+++ b/pseudocode.docx
@@ -298,15 +298,7 @@
       </w:r>
       <w:r>
         <w:br/>
-      </w:r>
-      <w:r>
-        <w:t xml:space="preserve">if Speed &gt; 30.0 and Speed &lt; 150 and </w:t>
-      </w:r>
-      <w:r>
-        <w:t>Accel: =</w:t>
-      </w:r>
-      <w:r>
-        <w:t xml:space="preserve"> 0 and </w:t>
+        <w:t xml:space="preserve">if Speed &gt; 30.0 and Speed &lt; 150 and Accel: = 0 and </w:t>
       </w:r>
       <w:proofErr w:type="spellStart"/>
       <w:proofErr w:type="gramStart"/>
@@ -421,12 +413,17 @@
         <w:t xml:space="preserve">if </w:t>
       </w:r>
       <w:proofErr w:type="spellStart"/>
-      <w:r>
-        <w:t>CruiseState</w:t>
-      </w:r>
-      <w:proofErr w:type="spellEnd"/>
-      <w:r>
-        <w:t xml:space="preserve"> := STDBY</w:t>
+      <w:proofErr w:type="gramStart"/>
+      <w:r>
+        <w:t>CruiseState</w:t>
+      </w:r>
+      <w:proofErr w:type="spellEnd"/>
+      <w:r>
+        <w:t xml:space="preserve"> :</w:t>
+      </w:r>
+      <w:proofErr w:type="gramEnd"/>
+      <w:r>
+        <w:t>= STDBY</w:t>
       </w:r>
       <w:r>
         <w:br/>
@@ -434,10 +431,7 @@
       </w:r>
       <w:r>
         <w:br/>
-        <w:t xml:space="preserve">          </w:t>
-      </w:r>
-      <w:r>
-        <w:t xml:space="preserve">if Speed &gt; 30.0 and Speed &lt; 150 and Accel: = 0 and </w:t>
+        <w:t xml:space="preserve">          if Speed &gt; 30.0 and Speed &lt; 150 and Accel: = 0 and </w:t>
       </w:r>
       <w:proofErr w:type="spellStart"/>
       <w:r>
@@ -449,13 +443,7 @@
       </w:r>
       <w:r>
         <w:br/>
-        <w:t xml:space="preserve">    </w:t>
-      </w:r>
-      <w:r>
-        <w:t xml:space="preserve">          </w:t>
-      </w:r>
-      <w:r>
-        <w:t xml:space="preserve"> </w:t>
+        <w:t xml:space="preserve">               </w:t>
       </w:r>
       <w:proofErr w:type="spellStart"/>
       <w:r>
@@ -467,11 +455,113 @@
       </w:r>
       <w:r>
         <w:br/>
-      </w:r>
-      <w:r>
-        <w:t xml:space="preserve">          </w:t>
-      </w:r>
-      <w:r>
+        <w:t xml:space="preserve">               Speed := </w:t>
+      </w:r>
+      <w:proofErr w:type="spellStart"/>
+      <w:r>
+        <w:t>CruiseSpeed</w:t>
+      </w:r>
+      <w:proofErr w:type="spellEnd"/>
+      <w:r>
+        <w:br/>
+        <w:t xml:space="preserve">          if Accel: = 1 or Speed &gt; 150 or Speed &lt; 30</w:t>
+      </w:r>
+      <w:r>
+        <w:br/>
+        <w:t xml:space="preserve">               </w:t>
+      </w:r>
+      <w:proofErr w:type="spellStart"/>
+      <w:r>
+        <w:t>CruiseState</w:t>
+      </w:r>
+      <w:proofErr w:type="spellEnd"/>
+      <w:r>
+        <w:t xml:space="preserve"> := DISABLE</w:t>
+      </w:r>
+      <w:r>
+        <w:br/>
+      </w:r>
+    </w:p>
+    <w:p>
+      <w:r>
+        <w:t>Car Driving control</w:t>
+      </w:r>
+    </w:p>
+    <w:p>
+      <w:pPr>
+        <w:pStyle w:val="ListParagraph"/>
+        <w:numPr>
+          <w:ilvl w:val="0"/>
+          <w:numId w:val="2"/>
+        </w:numPr>
+      </w:pPr>
+      <w:r>
+        <w:t>When the cruise control is off, the car speed shall be driven by the accelerator pedal.</w:t>
+      </w:r>
+      <w:r>
+        <w:br/>
+      </w:r>
+      <w:r>
+        <w:br/>
+        <w:t xml:space="preserve">while </w:t>
+      </w:r>
+      <w:proofErr w:type="spellStart"/>
+      <w:proofErr w:type="gramStart"/>
+      <w:r>
+        <w:t>CruiseState</w:t>
+      </w:r>
+      <w:proofErr w:type="spellEnd"/>
+      <w:r>
+        <w:t xml:space="preserve"> :</w:t>
+      </w:r>
+      <w:proofErr w:type="gramEnd"/>
+      <w:r>
+        <w:t>= OFF</w:t>
+      </w:r>
+      <w:r>
+        <w:br/>
+        <w:t xml:space="preserve">     // Accel take control</w:t>
+      </w:r>
+      <w:r>
+        <w:br/>
+      </w:r>
+      <w:r>
+        <w:br/>
+      </w:r>
+    </w:p>
+    <w:p>
+      <w:pPr>
+        <w:pStyle w:val="ListParagraph"/>
+        <w:numPr>
+          <w:ilvl w:val="0"/>
+          <w:numId w:val="2"/>
+        </w:numPr>
+      </w:pPr>
+      <w:r>
+        <w:t>When the cruise control is on, the car speed shall be automatically regulated.</w:t>
+      </w:r>
+      <w:r>
+        <w:br/>
+      </w:r>
+      <w:r>
+        <w:br/>
+        <w:t xml:space="preserve">while </w:t>
+      </w:r>
+      <w:proofErr w:type="spellStart"/>
+      <w:proofErr w:type="gramStart"/>
+      <w:r>
+        <w:t>CruiseState</w:t>
+      </w:r>
+      <w:proofErr w:type="spellEnd"/>
+      <w:r>
+        <w:t xml:space="preserve"> :</w:t>
+      </w:r>
+      <w:proofErr w:type="gramEnd"/>
+      <w:r>
+        <w:t>= ON</w:t>
+      </w:r>
+      <w:r>
+        <w:br/>
         <w:t xml:space="preserve">     Speed := </w:t>
       </w:r>
       <w:proofErr w:type="spellStart"/>
@@ -481,34 +571,165 @@
       <w:proofErr w:type="spellEnd"/>
       <w:r>
         <w:br/>
-        <w:t xml:space="preserve">          if </w:t>
-      </w:r>
-      <w:r>
-        <w:t>Accel: = 1 or Speed &gt; 150 or Speed &lt; 30</w:t>
-      </w:r>
-      <w:r>
-        <w:br/>
-        <w:t xml:space="preserve">   </w:t>
-      </w:r>
-      <w:r>
-        <w:t xml:space="preserve">          </w:t>
-      </w:r>
-      <w:r>
-        <w:t xml:space="preserve">  </w:t>
-      </w:r>
-      <w:proofErr w:type="spellStart"/>
-      <w:r>
-        <w:t>CruiseState</w:t>
-      </w:r>
-      <w:proofErr w:type="spellEnd"/>
-      <w:r>
-        <w:t xml:space="preserve"> := DISABLE</w:t>
-      </w:r>
+      </w:r>
+    </w:p>
+    <w:p>
+      <w:pPr>
+        <w:pStyle w:val="ListParagraph"/>
+        <w:numPr>
+          <w:ilvl w:val="0"/>
+          <w:numId w:val="2"/>
+        </w:numPr>
+      </w:pPr>
+      <w:r>
+        <w:t xml:space="preserve">The regulation shall be done using a proportional and integral algorithm, with </w:t>
+      </w:r>
+      <w:proofErr w:type="spellStart"/>
+      <w:r>
+        <w:t>Kp</w:t>
+      </w:r>
+      <w:proofErr w:type="spellEnd"/>
+      <w:r>
+        <w:t xml:space="preserve"> and Ki factors.</w:t>
+      </w:r>
+      <w:r>
+        <w:br/>
+      </w:r>
+      <w:r>
+        <w:br/>
+      </w:r>
+      <w:proofErr w:type="spellStart"/>
+      <w:proofErr w:type="gramStart"/>
+      <w:r>
+        <w:t>CruiseSpeed</w:t>
+      </w:r>
+      <w:proofErr w:type="spellEnd"/>
+      <w:r>
+        <w:t xml:space="preserve"> :</w:t>
+      </w:r>
+      <w:proofErr w:type="gramEnd"/>
+      <w:r>
+        <w:t xml:space="preserve">= </w:t>
+      </w:r>
+      <w:proofErr w:type="spellStart"/>
+      <w:r>
+        <w:t>Kp</w:t>
+      </w:r>
+      <w:proofErr w:type="spellEnd"/>
+      <w:r>
+        <w:t xml:space="preserve"> Ki blah blah blah</w:t>
+      </w:r>
+      <w:r>
+        <w:br/>
+      </w:r>
+    </w:p>
+    <w:p>
+      <w:pPr>
+        <w:pStyle w:val="ListParagraph"/>
+        <w:numPr>
+          <w:ilvl w:val="0"/>
+          <w:numId w:val="2"/>
+        </w:numPr>
+      </w:pPr>
+      <w:r>
+        <w:t>The regulation shall be protected against the overshoot of its integral part: the integral action shall be reset when the cruise control is going on, and frozen when the throttle output is satu</w:t>
+      </w:r>
+      <w:r>
+        <w:t>rated</w:t>
+      </w:r>
+      <w:r>
+        <w:br/>
+      </w:r>
+      <w:r>
+        <w:br/>
+      </w:r>
+      <w:r>
+        <w:br/>
+      </w:r>
+      <w:r>
+        <w:br/>
+      </w:r>
+    </w:p>
+    <w:p>
+      <w:pPr>
+        <w:pStyle w:val="ListParagraph"/>
+        <w:numPr>
+          <w:ilvl w:val="0"/>
+          <w:numId w:val="2"/>
+        </w:numPr>
+      </w:pPr>
+      <w:r>
+        <w:t>The throttle command (</w:t>
+      </w:r>
+      <w:proofErr w:type="spellStart"/>
+      <w:r>
+        <w:t>ThrottleCmd</w:t>
+      </w:r>
+      <w:proofErr w:type="spellEnd"/>
+      <w:r>
+        <w:t xml:space="preserve">) shall be saturated at </w:t>
+      </w:r>
+      <w:proofErr w:type="spellStart"/>
+      <w:r>
+        <w:t>ThrottleSatMax</w:t>
+      </w:r>
+      <w:proofErr w:type="spellEnd"/>
+      <w:r>
+        <w:t xml:space="preserve"> when automatically regulating, </w:t>
+      </w:r>
+      <w:proofErr w:type="gramStart"/>
+      <w:r>
+        <w:t>in order to</w:t>
+      </w:r>
+      <w:proofErr w:type="gramEnd"/>
+      <w:r>
+        <w:t xml:space="preserve"> limit the car acceleration for passenger comfort.</w:t>
+      </w:r>
+      <w:r>
+        <w:br/>
+      </w:r>
+      <w:r>
+        <w:br/>
+      </w:r>
+      <w:r>
+        <w:br/>
+      </w:r>
+      <w:r>
+        <w:br/>
+      </w:r>
+      <w:r>
+        <w:br/>
+      </w:r>
+      <w:r>
+        <w:br/>
+      </w:r>
+      <w:r>
+        <w:br/>
+      </w:r>
+      <w:r>
+        <w:br/>
+      </w:r>
+      <w:r>
+        <w:br/>
+      </w:r>
+      <w:r>
+        <w:br/>
+      </w:r>
+      <w:r>
+        <w:lastRenderedPageBreak/>
+        <w:br/>
+      </w:r>
+    </w:p>
+    <w:p>
+      <w:pPr>
+        <w:pStyle w:val="ListParagraph"/>
+        <w:numPr>
+          <w:ilvl w:val="0"/>
+          <w:numId w:val="2"/>
+        </w:numPr>
+      </w:pPr>
       <w:bookmarkStart w:id="0" w:name="_GoBack"/>
       <w:bookmarkEnd w:id="0"/>
-      <w:r>
-        <w:br/>
-      </w:r>
       <w:r>
         <w:br/>
       </w:r>
@@ -528,7 +749,7 @@
   <w:abstractNum w:abstractNumId="0" w15:restartNumberingAfterBreak="0">
     <w:nsid w:val="26F70B6B"/>
     <w:multiLevelType w:val="hybridMultilevel"/>
-    <w:tmpl w:val="52AAB0F2"/>
+    <w:tmpl w:val="0158C5E6"/>
     <w:lvl w:ilvl="0" w:tplc="1409000F">
       <w:start w:val="1"/>
       <w:numFmt w:val="decimal"/>
@@ -611,8 +832,97 @@
       </w:pPr>
     </w:lvl>
   </w:abstractNum>
+  <w:abstractNum w:abstractNumId="1" w15:restartNumberingAfterBreak="0">
+    <w:nsid w:val="698E4A40"/>
+    <w:multiLevelType w:val="hybridMultilevel"/>
+    <w:tmpl w:val="5FDCFB8E"/>
+    <w:lvl w:ilvl="0" w:tplc="14090013">
+      <w:start w:val="1"/>
+      <w:numFmt w:val="upperRoman"/>
+      <w:lvlText w:val="%1."/>
+      <w:lvlJc w:val="right"/>
+      <w:pPr>
+        <w:ind w:left="360" w:hanging="360"/>
+      </w:pPr>
+    </w:lvl>
+    <w:lvl w:ilvl="1" w:tplc="14090019" w:tentative="1">
+      <w:start w:val="1"/>
+      <w:numFmt w:val="lowerLetter"/>
+      <w:lvlText w:val="%2."/>
+      <w:lvlJc w:val="left"/>
+      <w:pPr>
+        <w:ind w:left="1080" w:hanging="360"/>
+      </w:pPr>
+    </w:lvl>
+    <w:lvl w:ilvl="2" w:tplc="1409001B" w:tentative="1">
+      <w:start w:val="1"/>
+      <w:numFmt w:val="lowerRoman"/>
+      <w:lvlText w:val="%3."/>
+      <w:lvlJc w:val="right"/>
+      <w:pPr>
+        <w:ind w:left="1800" w:hanging="180"/>
+      </w:pPr>
+    </w:lvl>
+    <w:lvl w:ilvl="3" w:tplc="1409000F" w:tentative="1">
+      <w:start w:val="1"/>
+      <w:numFmt w:val="decimal"/>
+      <w:lvlText w:val="%4."/>
+      <w:lvlJc w:val="left"/>
+      <w:pPr>
+        <w:ind w:left="2520" w:hanging="360"/>
+      </w:pPr>
+    </w:lvl>
+    <w:lvl w:ilvl="4" w:tplc="14090019" w:tentative="1">
+      <w:start w:val="1"/>
+      <w:numFmt w:val="lowerLetter"/>
+      <w:lvlText w:val="%5."/>
+      <w:lvlJc w:val="left"/>
+      <w:pPr>
+        <w:ind w:left="3240" w:hanging="360"/>
+      </w:pPr>
+    </w:lvl>
+    <w:lvl w:ilvl="5" w:tplc="1409001B" w:tentative="1">
+      <w:start w:val="1"/>
+      <w:numFmt w:val="lowerRoman"/>
+      <w:lvlText w:val="%6."/>
+      <w:lvlJc w:val="right"/>
+      <w:pPr>
+        <w:ind w:left="3960" w:hanging="180"/>
+      </w:pPr>
+    </w:lvl>
+    <w:lvl w:ilvl="6" w:tplc="1409000F" w:tentative="1">
+      <w:start w:val="1"/>
+      <w:numFmt w:val="decimal"/>
+      <w:lvlText w:val="%7."/>
+      <w:lvlJc w:val="left"/>
+      <w:pPr>
+        <w:ind w:left="4680" w:hanging="360"/>
+      </w:pPr>
+    </w:lvl>
+    <w:lvl w:ilvl="7" w:tplc="14090019" w:tentative="1">
+      <w:start w:val="1"/>
+      <w:numFmt w:val="lowerLetter"/>
+      <w:lvlText w:val="%8."/>
+      <w:lvlJc w:val="left"/>
+      <w:pPr>
+        <w:ind w:left="5400" w:hanging="360"/>
+      </w:pPr>
+    </w:lvl>
+    <w:lvl w:ilvl="8" w:tplc="1409001B" w:tentative="1">
+      <w:start w:val="1"/>
+      <w:numFmt w:val="lowerRoman"/>
+      <w:lvlText w:val="%9."/>
+      <w:lvlJc w:val="right"/>
+      <w:pPr>
+        <w:ind w:left="6120" w:hanging="180"/>
+      </w:pPr>
+    </w:lvl>
+  </w:abstractNum>
   <w:num w:numId="1">
     <w:abstractNumId w:val="0"/>
+  </w:num>
+  <w:num w:numId="2">
+    <w:abstractNumId w:val="1"/>
   </w:num>
 </w:numbering>
 </file>

</xml_diff>